<commit_message>
Se suben documentos de la PP
</commit_message>
<xml_diff>
--- a/Documentos/Focalización Social/Priorización Social.docx
+++ b/Documentos/Focalización Social/Priorización Social.docx
@@ -30,7 +30,15 @@
         <w:pStyle w:val="Ttulo2"/>
       </w:pPr>
       <w:r>
-        <w:t>Inscripción de niños/as a JUNJI administración directa y VTF.</w:t>
+        <w:t xml:space="preserve">Inscripción de niños/as a JUNJI administración directa y </w:t>
+      </w:r>
+      <w:proofErr w:type="spellStart"/>
+      <w:r>
+        <w:t>VTF</w:t>
+      </w:r>
+      <w:proofErr w:type="spellEnd"/>
+      <w:r>
+        <w:t>.</w:t>
       </w:r>
     </w:p>
     <w:p>
@@ -46,7 +54,19 @@
         <w:t>s</w:t>
       </w:r>
       <w:r>
-        <w:t xml:space="preserve"> de inscripción y matrícula, el SIM continuo (abierto durante todo el año, para matricular lo antes posible a un NN) y el SIM masivo (abierto durante oct a diciembre </w:t>
+        <w:t xml:space="preserve"> de </w:t>
+      </w:r>
+      <w:r>
+        <w:t>I</w:t>
+      </w:r>
+      <w:r>
+        <w:t xml:space="preserve">nscripción y </w:t>
+      </w:r>
+      <w:r>
+        <w:t>M</w:t>
+      </w:r>
+      <w:r>
+        <w:t xml:space="preserve">atrícula, el SIM continuo (abierto durante todo el año, para matricular lo antes posible a un NN) y el SIM masivo (abierto durante oct a diciembre </w:t>
       </w:r>
       <w:proofErr w:type="spellStart"/>
       <w:r>
@@ -72,6 +92,35 @@
       </w:r>
       <w:r>
         <w:t>.</w:t>
+      </w:r>
+    </w:p>
+    <w:p>
+      <w:r>
+        <w:t xml:space="preserve">En el SIM masivo postulan </w:t>
+      </w:r>
+      <w:proofErr w:type="spellStart"/>
+      <w:r>
+        <w:t>aprox</w:t>
+      </w:r>
+      <w:proofErr w:type="spellEnd"/>
+      <w:r>
+        <w:t xml:space="preserve"> 70 mil NN, y un 50% son seleccionados. Durante todo el año postula un total de 120mil NN </w:t>
+      </w:r>
+      <w:proofErr w:type="spellStart"/>
+      <w:r>
+        <w:t>aprox</w:t>
+      </w:r>
+      <w:proofErr w:type="spellEnd"/>
+      <w:r>
+        <w:t xml:space="preserve"> (JUNJI + </w:t>
+      </w:r>
+      <w:proofErr w:type="spellStart"/>
+      <w:r>
+        <w:t>VTF</w:t>
+      </w:r>
+      <w:proofErr w:type="spellEnd"/>
+      <w:r>
+        <w:t>).</w:t>
       </w:r>
     </w:p>
     <w:p>
@@ -118,9 +167,18 @@
         <w:t>nivel del JI</w:t>
       </w:r>
       <w:r>
-        <w:t>. No se puede solicitar la inscripción del NN a dos niveles del mismo jardín o a más de un JI. Hoy en día la inscripción también se realiza online en </w:t>
-      </w:r>
-      <w:hyperlink r:id="rId5" w:history="1">
+        <w:t>. No se puede solicitar la inscripción del NN a dos niveles del mismo jardín o a más de un JI</w:t>
+      </w:r>
+      <w:r>
+        <w:rPr>
+          <w:rStyle w:val="Refdenotaalpie"/>
+        </w:rPr>
+        <w:footnoteReference w:id="1"/>
+      </w:r>
+      <w:r>
+        <w:t>. Hoy en día la inscripción también se realiza online en </w:t>
+      </w:r>
+      <w:hyperlink r:id="rId8" w:history="1">
         <w:r>
           <w:rPr>
             <w:rStyle w:val="Hipervnculo"/>
@@ -155,7 +213,23 @@
       </w:r>
       <w:proofErr w:type="spellEnd"/>
       <w:r>
-        <w:t xml:space="preserve"> el puntaje de la FPS (hoy se solicita al MDSF el registro social de hogares).</w:t>
+        <w:t xml:space="preserve"> el puntaje de la </w:t>
+      </w:r>
+      <w:proofErr w:type="spellStart"/>
+      <w:r>
+        <w:t>FPS</w:t>
+      </w:r>
+      <w:proofErr w:type="spellEnd"/>
+      <w:r>
+        <w:t xml:space="preserve"> (hoy se solicita al </w:t>
+      </w:r>
+      <w:proofErr w:type="spellStart"/>
+      <w:r>
+        <w:t>MDSF</w:t>
+      </w:r>
+      <w:proofErr w:type="spellEnd"/>
+      <w:r>
+        <w:t xml:space="preserve"> el registro social de hogares).</w:t>
       </w:r>
     </w:p>
     <w:p>
@@ -212,7 +286,6 @@
           <w:numId w:val="7"/>
         </w:numPr>
       </w:pPr>
-      <w:commentRangeStart w:id="0"/>
       <w:r>
         <w:t>NN que pertenece a Chile Solidario.</w:t>
       </w:r>
@@ -234,13 +307,6 @@
       <w:r>
         <w:t xml:space="preserve"> Prioridades.</w:t>
       </w:r>
-      <w:commentRangeEnd w:id="0"/>
-      <w:r>
-        <w:rPr>
-          <w:rStyle w:val="Refdecomentario"/>
-        </w:rPr>
-        <w:commentReference w:id="0"/>
-      </w:r>
     </w:p>
     <w:p>
       <w:pPr>
@@ -251,12 +317,36 @@
         </w:numPr>
       </w:pPr>
       <w:r>
-        <w:t>Puntaje FPS.</w:t>
-      </w:r>
-    </w:p>
-    <w:p>
-      <w:r>
-        <w:t xml:space="preserve">Las prioridades institucionales de 2008 son: </w:t>
+        <w:t xml:space="preserve">Puntaje </w:t>
+      </w:r>
+      <w:proofErr w:type="spellStart"/>
+      <w:r>
+        <w:t>FPS</w:t>
+      </w:r>
+      <w:proofErr w:type="spellEnd"/>
+      <w:r>
+        <w:t>.</w:t>
+      </w:r>
+    </w:p>
+    <w:p>
+      <w:r>
+        <w:lastRenderedPageBreak/>
+        <w:t>Las prioridades institucionales</w:t>
+      </w:r>
+      <w:r>
+        <w:t xml:space="preserve"> se cuentan, a mayor número de prioridades, más vulnerable se considera el NN. Las prioridades</w:t>
+      </w:r>
+      <w:r>
+        <w:t xml:space="preserve"> de 2008</w:t>
+      </w:r>
+      <w:r>
+        <w:t xml:space="preserve"> </w:t>
+      </w:r>
+      <w:r>
+        <w:t>son</w:t>
+      </w:r>
+      <w:r>
+        <w:t>:</w:t>
       </w:r>
     </w:p>
     <w:p>
@@ -321,7 +411,6 @@
         </w:numPr>
       </w:pPr>
       <w:r>
-        <w:lastRenderedPageBreak/>
         <w:t>Hijo/a de madre estudiante</w:t>
       </w:r>
     </w:p>
@@ -339,7 +428,10 @@
     </w:p>
     <w:p>
       <w:r>
-        <w:t xml:space="preserve">En </w:t>
+        <w:t>Luego, e</w:t>
+      </w:r>
+      <w:r>
+        <w:t xml:space="preserve">n </w:t>
       </w:r>
       <w:r>
         <w:rPr>
@@ -349,12 +441,88 @@
         <w:t>2011</w:t>
       </w:r>
       <w:r>
+        <w:t>, es bastante similar</w:t>
+      </w:r>
+      <w:r>
         <w:t>:</w:t>
       </w:r>
     </w:p>
     <w:p>
       <w:r>
-        <w:t>Se agregan los ingresos automáticos, es decir, que estarán en primer lugar aquellos NN que:</w:t>
+        <w:t>La</w:t>
+      </w:r>
+      <w:r>
+        <w:t xml:space="preserve"> priorización se realiza en base al siguiente orden:</w:t>
+      </w:r>
+    </w:p>
+    <w:p>
+      <w:pPr>
+        <w:pStyle w:val="Prrafodelista"/>
+        <w:numPr>
+          <w:ilvl w:val="0"/>
+          <w:numId w:val="12"/>
+        </w:numPr>
+      </w:pPr>
+      <w:r>
+        <w:t>Hijo o hija de funcionario JUNJI</w:t>
+      </w:r>
+      <w:r>
+        <w:t xml:space="preserve"> del JI al que postula</w:t>
+      </w:r>
+      <w:r>
+        <w:t xml:space="preserve">, NN que pertenece a Chile Solidario </w:t>
+      </w:r>
+      <w:r>
+        <w:t>o NN en situación de vulneración de derechos (migrantes irregulares, situación de calle, maltrato infantil, violencia intrafamiliar en riesgo vita).</w:t>
+      </w:r>
+    </w:p>
+    <w:p>
+      <w:pPr>
+        <w:pStyle w:val="Prrafodelista"/>
+        <w:numPr>
+          <w:ilvl w:val="0"/>
+          <w:numId w:val="12"/>
+        </w:numPr>
+      </w:pPr>
+      <w:r>
+        <w:t>N</w:t>
+      </w:r>
+      <w:r>
+        <w:t>úmero de</w:t>
+      </w:r>
+      <w:r>
+        <w:t xml:space="preserve"> Prioridades.</w:t>
+      </w:r>
+    </w:p>
+    <w:p>
+      <w:pPr>
+        <w:pStyle w:val="Prrafodelista"/>
+        <w:numPr>
+          <w:ilvl w:val="0"/>
+          <w:numId w:val="12"/>
+        </w:numPr>
+      </w:pPr>
+      <w:r>
+        <w:t xml:space="preserve">Puntaje </w:t>
+      </w:r>
+      <w:proofErr w:type="spellStart"/>
+      <w:r>
+        <w:t>FPS</w:t>
+      </w:r>
+      <w:proofErr w:type="spellEnd"/>
+      <w:r>
+        <w:t>.</w:t>
+      </w:r>
+    </w:p>
+    <w:p>
+      <w:r>
+        <w:t xml:space="preserve">Las </w:t>
+      </w:r>
+      <w:r>
+        <w:t>prioridades (que se cuentan, a mayor N de prioridades más vulnerable será el NN)</w:t>
+      </w:r>
+      <w:r>
+        <w:t xml:space="preserve"> son:</w:t>
       </w:r>
     </w:p>
     <w:p>
@@ -366,8 +534,13 @@
         </w:numPr>
       </w:pPr>
       <w:r>
-        <w:t>Niño/a perteneciente Chile Solidario</w:t>
-      </w:r>
+        <w:t xml:space="preserve">Párvulo hijo/a de madre que trabaja </w:t>
+      </w:r>
+      <w:proofErr w:type="spellStart"/>
+      <w:r>
+        <w:t>remuneradamente</w:t>
+      </w:r>
+      <w:proofErr w:type="spellEnd"/>
     </w:p>
     <w:p>
       <w:pPr>
@@ -378,7 +551,7 @@
         </w:numPr>
       </w:pPr>
       <w:r>
-        <w:t>Niñas y niños en situación de vulneración de derechos (: migrantes irregulares, situación de calle, maltrato infantil, violencia intrafamiliar en riesgo vita)</w:t>
+        <w:t>Hijo/a de madre adolescente</w:t>
       </w:r>
     </w:p>
     <w:p>
@@ -390,12 +563,7 @@
         </w:numPr>
       </w:pPr>
       <w:r>
-        <w:t>Hija e Hijo de funcionaria/o</w:t>
-      </w:r>
-    </w:p>
-    <w:p>
-      <w:r>
-        <w:t>Además, se agregan las vulnerabilidades de:</w:t>
+        <w:t>Hijo/a de madre que busca trabajo</w:t>
       </w:r>
     </w:p>
     <w:p>
@@ -407,7 +575,7 @@
         </w:numPr>
       </w:pPr>
       <w:r>
-        <w:t>Niño/a con discapacidad</w:t>
+        <w:t>Hijo/a de mujer jefa de hogar</w:t>
       </w:r>
     </w:p>
     <w:p>
@@ -419,7 +587,7 @@
         </w:numPr>
       </w:pPr>
       <w:r>
-        <w:t>Niño/a con medida de protección</w:t>
+        <w:t>Hijo/a de madre estudiante</w:t>
       </w:r>
     </w:p>
     <w:p>
@@ -431,15 +599,7 @@
         </w:numPr>
       </w:pPr>
       <w:r>
-        <w:t xml:space="preserve">Hogar </w:t>
-      </w:r>
-      <w:proofErr w:type="spellStart"/>
-      <w:r>
-        <w:t>uniparental</w:t>
-      </w:r>
-      <w:proofErr w:type="spellEnd"/>
-      <w:r>
-        <w:t xml:space="preserve"> (madre)</w:t>
+        <w:t xml:space="preserve">Niño/a de familia perteneciente a pueblo originario  </w:t>
       </w:r>
     </w:p>
     <w:p>
@@ -451,6 +611,30 @@
         </w:numPr>
       </w:pPr>
       <w:r>
+        <w:t>Niño/a con discapacidad</w:t>
+      </w:r>
+    </w:p>
+    <w:p>
+      <w:pPr>
+        <w:pStyle w:val="Prrafodelista"/>
+        <w:numPr>
+          <w:ilvl w:val="0"/>
+          <w:numId w:val="9"/>
+        </w:numPr>
+      </w:pPr>
+      <w:r>
+        <w:t>Niño/a con medida de protección</w:t>
+      </w:r>
+    </w:p>
+    <w:p>
+      <w:pPr>
+        <w:pStyle w:val="Prrafodelista"/>
+        <w:numPr>
+          <w:ilvl w:val="0"/>
+          <w:numId w:val="9"/>
+        </w:numPr>
+      </w:pPr>
+      <w:r>
         <w:t xml:space="preserve">Hogar </w:t>
       </w:r>
       <w:proofErr w:type="spellStart"/>
@@ -459,12 +643,30 @@
       </w:r>
       <w:proofErr w:type="spellEnd"/>
       <w:r>
-        <w:t xml:space="preserve"> (padre)</w:t>
-      </w:r>
-      <w:r>
-        <w:t xml:space="preserve">. </w:t>
-      </w:r>
-    </w:p>
+        <w:t xml:space="preserve"> (madre)</w:t>
+      </w:r>
+    </w:p>
+    <w:p>
+      <w:pPr>
+        <w:pStyle w:val="Prrafodelista"/>
+        <w:numPr>
+          <w:ilvl w:val="0"/>
+          <w:numId w:val="9"/>
+        </w:numPr>
+      </w:pPr>
+      <w:r>
+        <w:t xml:space="preserve">Hogar </w:t>
+      </w:r>
+      <w:proofErr w:type="spellStart"/>
+      <w:r>
+        <w:t>uniparental</w:t>
+      </w:r>
+      <w:proofErr w:type="spellEnd"/>
+      <w:r>
+        <w:t xml:space="preserve"> (padre). </w:t>
+      </w:r>
+    </w:p>
+    <w:p/>
     <w:p>
       <w:pPr>
         <w:pStyle w:val="Ttulo2"/>
@@ -505,7 +707,32 @@
         <w:t xml:space="preserve">nutricional y del hogar del párvulo. </w:t>
       </w:r>
     </w:p>
+    <w:p>
+      <w:r>
+        <w:t xml:space="preserve">En caso de que no </w:t>
+      </w:r>
+      <w:r>
+        <w:t xml:space="preserve">se </w:t>
+      </w:r>
+      <w:r>
+        <w:t>utilice el cupo, será la directora o encargada del JI quien llamará a</w:t>
+      </w:r>
+      <w:r>
+        <w:t>l siguiente niño/a en la lista de espera (est</w:t>
+      </w:r>
+      <w:r>
+        <w:t>e proceso no está centralizado, se hace a nivel JI).</w:t>
+      </w:r>
+    </w:p>
+    <w:p>
+      <w:r>
+        <w:lastRenderedPageBreak/>
+        <w:t>En caso de seguir en la “lista de espera”, durante el año será priorizado (ordenado) constantemente durante las priorizaciones del SIM continuo.</w:t>
+      </w:r>
+    </w:p>
+    <w:p/>
     <w:sectPr>
+      <w:footerReference w:type="default" r:id="rId9"/>
       <w:pgSz w:w="12240" w:h="15840"/>
       <w:pgMar w:top="1417" w:right="1701" w:bottom="1417" w:left="1701" w:header="708" w:footer="708" w:gutter="0"/>
       <w:cols w:space="708"/>
@@ -515,43 +742,130 @@
 </w:document>
 </file>
 
-<file path=word/comments.xml><?xml version="1.0" encoding="utf-8"?>
-<w:comments xmlns:wpc="http://schemas.microsoft.com/office/word/2010/wordprocessingCanvas" xmlns:cx="http://schemas.microsoft.com/office/drawing/2014/chartex" xmlns:cx1="http://schemas.microsoft.com/office/drawing/2015/9/8/chartex" xmlns:cx2="http://schemas.microsoft.com/office/drawing/2015/10/21/chartex" xmlns:cx3="http://schemas.microsoft.com/office/drawing/2016/5/9/chartex" xmlns:cx4="http://schemas.microsoft.com/office/drawing/2016/5/10/chartex" xmlns:cx5="http://schemas.microsoft.com/office/drawing/2016/5/11/chartex" xmlns:cx6="http://schemas.microsoft.com/office/drawing/2016/5/12/chartex" xmlns:cx7="http://schemas.microsoft.com/office/drawing/2016/5/13/chartex" xmlns:cx8="http://schemas.microsoft.com/office/drawing/2016/5/14/chartex" xmlns:mc="http://schemas.openxmlformats.org/markup-compatibility/2006" xmlns:aink="http://schemas.microsoft.com/office/drawing/2016/ink" xmlns:am3d="http://schemas.microsoft.com/office/drawing/2017/model3d" xmlns:o="urn:schemas-microsoft-com:office:office" xmlns:oel="http://schemas.microsoft.com/office/2019/extlst" xmlns:r="http://schemas.openxmlformats.org/officeDocument/2006/relationships" xmlns:m="http://schemas.openxmlformats.org/officeDocument/2006/math" xmlns:v="urn:schemas-microsoft-com:vml" xmlns:wp14="http://schemas.microsoft.com/office/word/2010/wordprocessingDrawing" xmlns:wp="http://schemas.openxmlformats.org/drawingml/2006/wordprocessingDrawing" xmlns:w10="urn:schemas-microsoft-com:office:word" xmlns:w="http://schemas.openxmlformats.org/wordprocessingml/2006/main" xmlns:w14="http://schemas.microsoft.com/office/word/2010/wordml" xmlns:w15="http://schemas.microsoft.com/office/word/2012/wordml" xmlns:w16cex="http://schemas.microsoft.com/office/word/2018/wordml/cex" xmlns:w16cid="http://schemas.microsoft.com/office/word/2016/wordml/cid" xmlns:w16="http://schemas.microsoft.com/office/word/2018/wordml" xmlns:w16du="http://schemas.microsoft.com/office/word/2023/wordml/word16du" xmlns:w16sdtdh="http://schemas.microsoft.com/office/word/2020/wordml/sdtdatahash" xmlns:w16se="http://schemas.microsoft.com/office/word/2015/wordml/symex" xmlns:wpg="http://schemas.microsoft.com/office/word/2010/wordprocessingGroup" xmlns:wpi="http://schemas.microsoft.com/office/word/2010/wordprocessingInk" xmlns:wne="http://schemas.microsoft.com/office/word/2006/wordml" xmlns:wps="http://schemas.microsoft.com/office/word/2010/wordprocessingShape" mc:Ignorable="w14 w15 w16se w16cid w16 w16cex w16sdtdh w16du wp14">
-  <w:comment w:id="0" w:author="Cecilia Javiera Correa Meneghello" w:date="2024-07-26T12:09:00Z" w:initials="CC">
-    <w:p>
-      <w:pPr>
-        <w:pStyle w:val="Textocomentario"/>
-      </w:pPr>
-      <w:r>
-        <w:rPr>
-          <w:rStyle w:val="Refdecomentario"/>
-        </w:rPr>
-        <w:annotationRef/>
-      </w:r>
-      <w:r>
-        <w:t>Revisar si aquí no se asignaba el % de vulnerabilidad según FPS.</w:t>
-      </w:r>
-    </w:p>
-  </w:comment>
-</w:comments>
+<file path=word/endnotes.xml><?xml version="1.0" encoding="utf-8"?>
+<w:endnotes xmlns:wpc="http://schemas.microsoft.com/office/word/2010/wordprocessingCanvas" xmlns:cx="http://schemas.microsoft.com/office/drawing/2014/chartex" xmlns:cx1="http://schemas.microsoft.com/office/drawing/2015/9/8/chartex" xmlns:cx2="http://schemas.microsoft.com/office/drawing/2015/10/21/chartex" xmlns:cx3="http://schemas.microsoft.com/office/drawing/2016/5/9/chartex" xmlns:cx4="http://schemas.microsoft.com/office/drawing/2016/5/10/chartex" xmlns:cx5="http://schemas.microsoft.com/office/drawing/2016/5/11/chartex" xmlns:cx6="http://schemas.microsoft.com/office/drawing/2016/5/12/chartex" xmlns:cx7="http://schemas.microsoft.com/office/drawing/2016/5/13/chartex" xmlns:cx8="http://schemas.microsoft.com/office/drawing/2016/5/14/chartex" xmlns:mc="http://schemas.openxmlformats.org/markup-compatibility/2006" xmlns:aink="http://schemas.microsoft.com/office/drawing/2016/ink" xmlns:am3d="http://schemas.microsoft.com/office/drawing/2017/model3d" xmlns:o="urn:schemas-microsoft-com:office:office" xmlns:oel="http://schemas.microsoft.com/office/2019/extlst" xmlns:r="http://schemas.openxmlformats.org/officeDocument/2006/relationships" xmlns:m="http://schemas.openxmlformats.org/officeDocument/2006/math" xmlns:v="urn:schemas-microsoft-com:vml" xmlns:wp14="http://schemas.microsoft.com/office/word/2010/wordprocessingDrawing" xmlns:wp="http://schemas.openxmlformats.org/drawingml/2006/wordprocessingDrawing" xmlns:w10="urn:schemas-microsoft-com:office:word" xmlns:w="http://schemas.openxmlformats.org/wordprocessingml/2006/main" xmlns:w14="http://schemas.microsoft.com/office/word/2010/wordml" xmlns:w15="http://schemas.microsoft.com/office/word/2012/wordml" xmlns:w16cex="http://schemas.microsoft.com/office/word/2018/wordml/cex" xmlns:w16cid="http://schemas.microsoft.com/office/word/2016/wordml/cid" xmlns:w16="http://schemas.microsoft.com/office/word/2018/wordml" xmlns:w16du="http://schemas.microsoft.com/office/word/2023/wordml/word16du" xmlns:w16sdtdh="http://schemas.microsoft.com/office/word/2020/wordml/sdtdatahash" xmlns:w16se="http://schemas.microsoft.com/office/word/2015/wordml/symex" xmlns:wpg="http://schemas.microsoft.com/office/word/2010/wordprocessingGroup" xmlns:wpi="http://schemas.microsoft.com/office/word/2010/wordprocessingInk" xmlns:wne="http://schemas.microsoft.com/office/word/2006/wordml" xmlns:wps="http://schemas.microsoft.com/office/word/2010/wordprocessingShape" mc:Ignorable="w14 w15 w16se w16cid w16 w16cex w16sdtdh w16du wp14">
+  <w:endnote w:type="separator" w:id="-1">
+    <w:p>
+      <w:pPr>
+        <w:spacing w:after="0" w:line="240" w:lineRule="auto"/>
+      </w:pPr>
+      <w:r>
+        <w:separator/>
+      </w:r>
+    </w:p>
+  </w:endnote>
+  <w:endnote w:type="continuationSeparator" w:id="0">
+    <w:p>
+      <w:pPr>
+        <w:spacing w:after="0" w:line="240" w:lineRule="auto"/>
+      </w:pPr>
+      <w:r>
+        <w:continuationSeparator/>
+      </w:r>
+    </w:p>
+  </w:endnote>
+</w:endnotes>
 </file>
 
-<file path=word/commentsExtended.xml><?xml version="1.0" encoding="utf-8"?>
-<w15:commentsEx xmlns:wpc="http://schemas.microsoft.com/office/word/2010/wordprocessingCanvas" xmlns:cx="http://schemas.microsoft.com/office/drawing/2014/chartex" xmlns:cx1="http://schemas.microsoft.com/office/drawing/2015/9/8/chartex" xmlns:cx2="http://schemas.microsoft.com/office/drawing/2015/10/21/chartex" xmlns:cx3="http://schemas.microsoft.com/office/drawing/2016/5/9/chartex" xmlns:cx4="http://schemas.microsoft.com/office/drawing/2016/5/10/chartex" xmlns:cx5="http://schemas.microsoft.com/office/drawing/2016/5/11/chartex" xmlns:cx6="http://schemas.microsoft.com/office/drawing/2016/5/12/chartex" xmlns:cx7="http://schemas.microsoft.com/office/drawing/2016/5/13/chartex" xmlns:cx8="http://schemas.microsoft.com/office/drawing/2016/5/14/chartex" xmlns:mc="http://schemas.openxmlformats.org/markup-compatibility/2006" xmlns:aink="http://schemas.microsoft.com/office/drawing/2016/ink" xmlns:am3d="http://schemas.microsoft.com/office/drawing/2017/model3d" xmlns:o="urn:schemas-microsoft-com:office:office" xmlns:oel="http://schemas.microsoft.com/office/2019/extlst" xmlns:r="http://schemas.openxmlformats.org/officeDocument/2006/relationships" xmlns:m="http://schemas.openxmlformats.org/officeDocument/2006/math" xmlns:v="urn:schemas-microsoft-com:vml" xmlns:wp14="http://schemas.microsoft.com/office/word/2010/wordprocessingDrawing" xmlns:wp="http://schemas.openxmlformats.org/drawingml/2006/wordprocessingDrawing" xmlns:w10="urn:schemas-microsoft-com:office:word" xmlns:w="http://schemas.openxmlformats.org/wordprocessingml/2006/main" xmlns:w14="http://schemas.microsoft.com/office/word/2010/wordml" xmlns:w15="http://schemas.microsoft.com/office/word/2012/wordml" xmlns:w16cex="http://schemas.microsoft.com/office/word/2018/wordml/cex" xmlns:w16cid="http://schemas.microsoft.com/office/word/2016/wordml/cid" xmlns:w16="http://schemas.microsoft.com/office/word/2018/wordml" xmlns:w16du="http://schemas.microsoft.com/office/word/2023/wordml/word16du" xmlns:w16sdtdh="http://schemas.microsoft.com/office/word/2020/wordml/sdtdatahash" xmlns:w16se="http://schemas.microsoft.com/office/word/2015/wordml/symex" xmlns:wpg="http://schemas.microsoft.com/office/word/2010/wordprocessingGroup" xmlns:wpi="http://schemas.microsoft.com/office/word/2010/wordprocessingInk" xmlns:wne="http://schemas.microsoft.com/office/word/2006/wordml" xmlns:wps="http://schemas.microsoft.com/office/word/2010/wordprocessingShape" mc:Ignorable="w14 w15 w16se w16cid w16 w16cex w16sdtdh w16du wp14">
-  <w15:commentEx w15:paraId="54CF9A5A" w15:done="0"/>
-</w15:commentsEx>
+<file path=word/footer1.xml><?xml version="1.0" encoding="utf-8"?>
+<w:ftr xmlns:wpc="http://schemas.microsoft.com/office/word/2010/wordprocessingCanvas" xmlns:cx="http://schemas.microsoft.com/office/drawing/2014/chartex" xmlns:cx1="http://schemas.microsoft.com/office/drawing/2015/9/8/chartex" xmlns:cx2="http://schemas.microsoft.com/office/drawing/2015/10/21/chartex" xmlns:cx3="http://schemas.microsoft.com/office/drawing/2016/5/9/chartex" xmlns:cx4="http://schemas.microsoft.com/office/drawing/2016/5/10/chartex" xmlns:cx5="http://schemas.microsoft.com/office/drawing/2016/5/11/chartex" xmlns:cx6="http://schemas.microsoft.com/office/drawing/2016/5/12/chartex" xmlns:cx7="http://schemas.microsoft.com/office/drawing/2016/5/13/chartex" xmlns:cx8="http://schemas.microsoft.com/office/drawing/2016/5/14/chartex" xmlns:mc="http://schemas.openxmlformats.org/markup-compatibility/2006" xmlns:aink="http://schemas.microsoft.com/office/drawing/2016/ink" xmlns:am3d="http://schemas.microsoft.com/office/drawing/2017/model3d" xmlns:o="urn:schemas-microsoft-com:office:office" xmlns:oel="http://schemas.microsoft.com/office/2019/extlst" xmlns:r="http://schemas.openxmlformats.org/officeDocument/2006/relationships" xmlns:m="http://schemas.openxmlformats.org/officeDocument/2006/math" xmlns:v="urn:schemas-microsoft-com:vml" xmlns:wp14="http://schemas.microsoft.com/office/word/2010/wordprocessingDrawing" xmlns:wp="http://schemas.openxmlformats.org/drawingml/2006/wordprocessingDrawing" xmlns:w10="urn:schemas-microsoft-com:office:word" xmlns:w="http://schemas.openxmlformats.org/wordprocessingml/2006/main" xmlns:w14="http://schemas.microsoft.com/office/word/2010/wordml" xmlns:w15="http://schemas.microsoft.com/office/word/2012/wordml" xmlns:w16cex="http://schemas.microsoft.com/office/word/2018/wordml/cex" xmlns:w16cid="http://schemas.microsoft.com/office/word/2016/wordml/cid" xmlns:w16="http://schemas.microsoft.com/office/word/2018/wordml" xmlns:w16du="http://schemas.microsoft.com/office/word/2023/wordml/word16du" xmlns:w16sdtdh="http://schemas.microsoft.com/office/word/2020/wordml/sdtdatahash" xmlns:w16se="http://schemas.microsoft.com/office/word/2015/wordml/symex" xmlns:wpg="http://schemas.microsoft.com/office/word/2010/wordprocessingGroup" xmlns:wpi="http://schemas.microsoft.com/office/word/2010/wordprocessingInk" xmlns:wne="http://schemas.microsoft.com/office/word/2006/wordml" xmlns:wps="http://schemas.microsoft.com/office/word/2010/wordprocessingShape" mc:Ignorable="w14 w15 w16se w16cid w16 w16cex w16sdtdh w16du wp14">
+  <w:sdt>
+    <w:sdtPr>
+      <w:id w:val="1299340064"/>
+      <w:docPartObj>
+        <w:docPartGallery w:val="Page Numbers (Bottom of Page)"/>
+        <w:docPartUnique/>
+      </w:docPartObj>
+    </w:sdtPr>
+    <w:sdtContent>
+      <w:p>
+        <w:pPr>
+          <w:pStyle w:val="Piedepgina"/>
+          <w:jc w:val="center"/>
+        </w:pPr>
+        <w:r>
+          <w:fldChar w:fldCharType="begin"/>
+        </w:r>
+        <w:r>
+          <w:instrText>PAGE   \* MERGEFORMAT</w:instrText>
+        </w:r>
+        <w:r>
+          <w:fldChar w:fldCharType="separate"/>
+        </w:r>
+        <w:r>
+          <w:rPr>
+            <w:lang w:val="es-ES"/>
+          </w:rPr>
+          <w:t>2</w:t>
+        </w:r>
+        <w:r>
+          <w:fldChar w:fldCharType="end"/>
+        </w:r>
+      </w:p>
+    </w:sdtContent>
+  </w:sdt>
+  <w:p>
+    <w:pPr>
+      <w:pStyle w:val="Piedepgina"/>
+    </w:pPr>
+  </w:p>
+</w:ftr>
 </file>
 
-<file path=word/commentsExtensible.xml><?xml version="1.0" encoding="utf-8"?>
-<w16cex:commentsExtensible xmlns:wpc="http://schemas.microsoft.com/office/word/2010/wordprocessingCanvas" xmlns:cx="http://schemas.microsoft.com/office/drawing/2014/chartex" xmlns:cx1="http://schemas.microsoft.com/office/drawing/2015/9/8/chartex" xmlns:cx2="http://schemas.microsoft.com/office/drawing/2015/10/21/chartex" xmlns:cx3="http://schemas.microsoft.com/office/drawing/2016/5/9/chartex" xmlns:cx4="http://schemas.microsoft.com/office/drawing/2016/5/10/chartex" xmlns:cx5="http://schemas.microsoft.com/office/drawing/2016/5/11/chartex" xmlns:cx6="http://schemas.microsoft.com/office/drawing/2016/5/12/chartex" xmlns:cx7="http://schemas.microsoft.com/office/drawing/2016/5/13/chartex" xmlns:cx8="http://schemas.microsoft.com/office/drawing/2016/5/14/chartex" xmlns:cr="http://schemas.microsoft.com/office/comments/2020/reactions" xmlns:mc="http://schemas.openxmlformats.org/markup-compatibility/2006" xmlns:aink="http://schemas.microsoft.com/office/drawing/2016/ink" xmlns:am3d="http://schemas.microsoft.com/office/drawing/2017/model3d" xmlns:o="urn:schemas-microsoft-com:office:office" xmlns:oel="http://schemas.microsoft.com/office/2019/extlst" xmlns:r="http://schemas.openxmlformats.org/officeDocument/2006/relationships" xmlns:m="http://schemas.openxmlformats.org/officeDocument/2006/math" xmlns:v="urn:schemas-microsoft-com:vml" xmlns:wp14="http://schemas.microsoft.com/office/word/2010/wordprocessingDrawing" xmlns:wp="http://schemas.openxmlformats.org/drawingml/2006/wordprocessingDrawing" xmlns:w10="urn:schemas-microsoft-com:office:word" xmlns:w="http://schemas.openxmlformats.org/wordprocessingml/2006/main" xmlns:w14="http://schemas.microsoft.com/office/word/2010/wordml" xmlns:w15="http://schemas.microsoft.com/office/word/2012/wordml" xmlns:w16cex="http://schemas.microsoft.com/office/word/2018/wordml/cex" xmlns:w16cid="http://schemas.microsoft.com/office/word/2016/wordml/cid" xmlns:w16="http://schemas.microsoft.com/office/word/2018/wordml" xmlns:w16du="http://schemas.microsoft.com/office/word/2023/wordml/word16du" xmlns:w16sdtdh="http://schemas.microsoft.com/office/word/2020/wordml/sdtdatahash" xmlns:w16se="http://schemas.microsoft.com/office/word/2015/wordml/symex" xmlns:wpg="http://schemas.microsoft.com/office/word/2010/wordprocessingGroup" xmlns:wpi="http://schemas.microsoft.com/office/word/2010/wordprocessingInk" xmlns:wne="http://schemas.microsoft.com/office/word/2006/wordml" xmlns:wps="http://schemas.microsoft.com/office/word/2010/wordprocessingShape" mc:Ignorable="w14 w15 w16se w16cid w16 w16cex w16sdtdh cr w16du wp14">
-  <w16cex:commentExtensible w16cex:durableId="1AF1FC03" w16cex:dateUtc="2024-07-26T16:09:00Z"/>
-</w16cex:commentsExtensible>
-</file>
-
-<file path=word/commentsIds.xml><?xml version="1.0" encoding="utf-8"?>
-<w16cid:commentsIds xmlns:wpc="http://schemas.microsoft.com/office/word/2010/wordprocessingCanvas" xmlns:cx="http://schemas.microsoft.com/office/drawing/2014/chartex" xmlns:cx1="http://schemas.microsoft.com/office/drawing/2015/9/8/chartex" xmlns:cx2="http://schemas.microsoft.com/office/drawing/2015/10/21/chartex" xmlns:cx3="http://schemas.microsoft.com/office/drawing/2016/5/9/chartex" xmlns:cx4="http://schemas.microsoft.com/office/drawing/2016/5/10/chartex" xmlns:cx5="http://schemas.microsoft.com/office/drawing/2016/5/11/chartex" xmlns:cx6="http://schemas.microsoft.com/office/drawing/2016/5/12/chartex" xmlns:cx7="http://schemas.microsoft.com/office/drawing/2016/5/13/chartex" xmlns:cx8="http://schemas.microsoft.com/office/drawing/2016/5/14/chartex" xmlns:mc="http://schemas.openxmlformats.org/markup-compatibility/2006" xmlns:aink="http://schemas.microsoft.com/office/drawing/2016/ink" xmlns:am3d="http://schemas.microsoft.com/office/drawing/2017/model3d" xmlns:o="urn:schemas-microsoft-com:office:office" xmlns:oel="http://schemas.microsoft.com/office/2019/extlst" xmlns:r="http://schemas.openxmlformats.org/officeDocument/2006/relationships" xmlns:m="http://schemas.openxmlformats.org/officeDocument/2006/math" xmlns:v="urn:schemas-microsoft-com:vml" xmlns:wp14="http://schemas.microsoft.com/office/word/2010/wordprocessingDrawing" xmlns:wp="http://schemas.openxmlformats.org/drawingml/2006/wordprocessingDrawing" xmlns:w10="urn:schemas-microsoft-com:office:word" xmlns:w="http://schemas.openxmlformats.org/wordprocessingml/2006/main" xmlns:w14="http://schemas.microsoft.com/office/word/2010/wordml" xmlns:w15="http://schemas.microsoft.com/office/word/2012/wordml" xmlns:w16cex="http://schemas.microsoft.com/office/word/2018/wordml/cex" xmlns:w16cid="http://schemas.microsoft.com/office/word/2016/wordml/cid" xmlns:w16="http://schemas.microsoft.com/office/word/2018/wordml" xmlns:w16du="http://schemas.microsoft.com/office/word/2023/wordml/word16du" xmlns:w16sdtdh="http://schemas.microsoft.com/office/word/2020/wordml/sdtdatahash" xmlns:w16se="http://schemas.microsoft.com/office/word/2015/wordml/symex" xmlns:wpg="http://schemas.microsoft.com/office/word/2010/wordprocessingGroup" xmlns:wpi="http://schemas.microsoft.com/office/word/2010/wordprocessingInk" xmlns:wne="http://schemas.microsoft.com/office/word/2006/wordml" xmlns:wps="http://schemas.microsoft.com/office/word/2010/wordprocessingShape" mc:Ignorable="w14 w15 w16se w16cid w16 w16cex w16sdtdh w16du wp14">
-  <w16cid:commentId w16cid:paraId="54CF9A5A" w16cid:durableId="1AF1FC03"/>
-</w16cid:commentsIds>
+<file path=word/footnotes.xml><?xml version="1.0" encoding="utf-8"?>
+<w:footnotes xmlns:wpc="http://schemas.microsoft.com/office/word/2010/wordprocessingCanvas" xmlns:cx="http://schemas.microsoft.com/office/drawing/2014/chartex" xmlns:cx1="http://schemas.microsoft.com/office/drawing/2015/9/8/chartex" xmlns:cx2="http://schemas.microsoft.com/office/drawing/2015/10/21/chartex" xmlns:cx3="http://schemas.microsoft.com/office/drawing/2016/5/9/chartex" xmlns:cx4="http://schemas.microsoft.com/office/drawing/2016/5/10/chartex" xmlns:cx5="http://schemas.microsoft.com/office/drawing/2016/5/11/chartex" xmlns:cx6="http://schemas.microsoft.com/office/drawing/2016/5/12/chartex" xmlns:cx7="http://schemas.microsoft.com/office/drawing/2016/5/13/chartex" xmlns:cx8="http://schemas.microsoft.com/office/drawing/2016/5/14/chartex" xmlns:mc="http://schemas.openxmlformats.org/markup-compatibility/2006" xmlns:aink="http://schemas.microsoft.com/office/drawing/2016/ink" xmlns:am3d="http://schemas.microsoft.com/office/drawing/2017/model3d" xmlns:o="urn:schemas-microsoft-com:office:office" xmlns:oel="http://schemas.microsoft.com/office/2019/extlst" xmlns:r="http://schemas.openxmlformats.org/officeDocument/2006/relationships" xmlns:m="http://schemas.openxmlformats.org/officeDocument/2006/math" xmlns:v="urn:schemas-microsoft-com:vml" xmlns:wp14="http://schemas.microsoft.com/office/word/2010/wordprocessingDrawing" xmlns:wp="http://schemas.openxmlformats.org/drawingml/2006/wordprocessingDrawing" xmlns:w10="urn:schemas-microsoft-com:office:word" xmlns:w="http://schemas.openxmlformats.org/wordprocessingml/2006/main" xmlns:w14="http://schemas.microsoft.com/office/word/2010/wordml" xmlns:w15="http://schemas.microsoft.com/office/word/2012/wordml" xmlns:w16cex="http://schemas.microsoft.com/office/word/2018/wordml/cex" xmlns:w16cid="http://schemas.microsoft.com/office/word/2016/wordml/cid" xmlns:w16="http://schemas.microsoft.com/office/word/2018/wordml" xmlns:w16du="http://schemas.microsoft.com/office/word/2023/wordml/word16du" xmlns:w16sdtdh="http://schemas.microsoft.com/office/word/2020/wordml/sdtdatahash" xmlns:w16se="http://schemas.microsoft.com/office/word/2015/wordml/symex" xmlns:wpg="http://schemas.microsoft.com/office/word/2010/wordprocessingGroup" xmlns:wpi="http://schemas.microsoft.com/office/word/2010/wordprocessingInk" xmlns:wne="http://schemas.microsoft.com/office/word/2006/wordml" xmlns:wps="http://schemas.microsoft.com/office/word/2010/wordprocessingShape" mc:Ignorable="w14 w15 w16se w16cid w16 w16cex w16sdtdh w16du wp14">
+  <w:footnote w:type="separator" w:id="-1">
+    <w:p>
+      <w:pPr>
+        <w:spacing w:after="0" w:line="240" w:lineRule="auto"/>
+      </w:pPr>
+      <w:r>
+        <w:separator/>
+      </w:r>
+    </w:p>
+  </w:footnote>
+  <w:footnote w:type="continuationSeparator" w:id="0">
+    <w:p>
+      <w:pPr>
+        <w:spacing w:after="0" w:line="240" w:lineRule="auto"/>
+      </w:pPr>
+      <w:r>
+        <w:continuationSeparator/>
+      </w:r>
+    </w:p>
+  </w:footnote>
+  <w:footnote w:id="1">
+    <w:p>
+      <w:pPr>
+        <w:pStyle w:val="Textonotapie"/>
+      </w:pPr>
+      <w:r>
+        <w:rPr>
+          <w:rStyle w:val="Refdenotaalpie"/>
+        </w:rPr>
+        <w:footnoteRef/>
+      </w:r>
+      <w:r>
+        <w:t xml:space="preserve"> </w:t>
+      </w:r>
+      <w:r>
+        <w:rPr>
+          <w:szCs w:val="24"/>
+        </w:rPr>
+        <w:t>A</w:t>
+      </w:r>
+      <w:r>
+        <w:rPr>
+          <w:szCs w:val="24"/>
+        </w:rPr>
+        <w:t>ctualmente</w:t>
+      </w:r>
+      <w:r>
+        <w:t xml:space="preserve"> consiliumbots está en proceso de hacer un algoritmo multipostulador, va bastante lento el proceso al parecer)</w:t>
+      </w:r>
+    </w:p>
+  </w:footnote>
+</w:footnotes>
 </file>
 
 <file path=word/numbering.xml><?xml version="1.0" encoding="utf-8"?>
@@ -643,6 +957,92 @@
     </w:lvl>
   </w:abstractNum>
   <w:abstractNum w:abstractNumId="1" w15:restartNumberingAfterBreak="0">
+    <w:nsid w:val="2BAD3D1D"/>
+    <w:multiLevelType w:val="hybridMultilevel"/>
+    <w:tmpl w:val="84EE3D32"/>
+    <w:lvl w:ilvl="0" w:tplc="FFFFFFFF">
+      <w:start w:val="1"/>
+      <w:numFmt w:val="decimal"/>
+      <w:lvlText w:val="%1."/>
+      <w:lvlJc w:val="left"/>
+      <w:pPr>
+        <w:ind w:left="720" w:hanging="360"/>
+      </w:pPr>
+    </w:lvl>
+    <w:lvl w:ilvl="1" w:tplc="FFFFFFFF" w:tentative="1">
+      <w:start w:val="1"/>
+      <w:numFmt w:val="lowerLetter"/>
+      <w:lvlText w:val="%2."/>
+      <w:lvlJc w:val="left"/>
+      <w:pPr>
+        <w:ind w:left="1440" w:hanging="360"/>
+      </w:pPr>
+    </w:lvl>
+    <w:lvl w:ilvl="2" w:tplc="FFFFFFFF" w:tentative="1">
+      <w:start w:val="1"/>
+      <w:numFmt w:val="lowerRoman"/>
+      <w:lvlText w:val="%3."/>
+      <w:lvlJc w:val="right"/>
+      <w:pPr>
+        <w:ind w:left="2160" w:hanging="180"/>
+      </w:pPr>
+    </w:lvl>
+    <w:lvl w:ilvl="3" w:tplc="FFFFFFFF" w:tentative="1">
+      <w:start w:val="1"/>
+      <w:numFmt w:val="decimal"/>
+      <w:lvlText w:val="%4."/>
+      <w:lvlJc w:val="left"/>
+      <w:pPr>
+        <w:ind w:left="2880" w:hanging="360"/>
+      </w:pPr>
+    </w:lvl>
+    <w:lvl w:ilvl="4" w:tplc="FFFFFFFF" w:tentative="1">
+      <w:start w:val="1"/>
+      <w:numFmt w:val="lowerLetter"/>
+      <w:lvlText w:val="%5."/>
+      <w:lvlJc w:val="left"/>
+      <w:pPr>
+        <w:ind w:left="3600" w:hanging="360"/>
+      </w:pPr>
+    </w:lvl>
+    <w:lvl w:ilvl="5" w:tplc="FFFFFFFF" w:tentative="1">
+      <w:start w:val="1"/>
+      <w:numFmt w:val="lowerRoman"/>
+      <w:lvlText w:val="%6."/>
+      <w:lvlJc w:val="right"/>
+      <w:pPr>
+        <w:ind w:left="4320" w:hanging="180"/>
+      </w:pPr>
+    </w:lvl>
+    <w:lvl w:ilvl="6" w:tplc="FFFFFFFF" w:tentative="1">
+      <w:start w:val="1"/>
+      <w:numFmt w:val="decimal"/>
+      <w:lvlText w:val="%7."/>
+      <w:lvlJc w:val="left"/>
+      <w:pPr>
+        <w:ind w:left="5040" w:hanging="360"/>
+      </w:pPr>
+    </w:lvl>
+    <w:lvl w:ilvl="7" w:tplc="FFFFFFFF" w:tentative="1">
+      <w:start w:val="1"/>
+      <w:numFmt w:val="lowerLetter"/>
+      <w:lvlText w:val="%8."/>
+      <w:lvlJc w:val="left"/>
+      <w:pPr>
+        <w:ind w:left="5760" w:hanging="360"/>
+      </w:pPr>
+    </w:lvl>
+    <w:lvl w:ilvl="8" w:tplc="FFFFFFFF" w:tentative="1">
+      <w:start w:val="1"/>
+      <w:numFmt w:val="lowerRoman"/>
+      <w:lvlText w:val="%9."/>
+      <w:lvlJc w:val="right"/>
+      <w:pPr>
+        <w:ind w:left="6480" w:hanging="180"/>
+      </w:pPr>
+    </w:lvl>
+  </w:abstractNum>
+  <w:abstractNum w:abstractNumId="2" w15:restartNumberingAfterBreak="0">
     <w:nsid w:val="2E2758B6"/>
     <w:multiLevelType w:val="multilevel"/>
     <w:tmpl w:val="3070C518"/>
@@ -755,7 +1155,7 @@
       </w:pPr>
     </w:lvl>
   </w:abstractNum>
-  <w:abstractNum w:abstractNumId="2" w15:restartNumberingAfterBreak="0">
+  <w:abstractNum w:abstractNumId="3" w15:restartNumberingAfterBreak="0">
     <w:nsid w:val="33AF7DC7"/>
     <w:multiLevelType w:val="hybridMultilevel"/>
     <w:tmpl w:val="3DFAF9C6"/>
@@ -841,7 +1241,7 @@
       </w:pPr>
     </w:lvl>
   </w:abstractNum>
-  <w:abstractNum w:abstractNumId="3" w15:restartNumberingAfterBreak="0">
+  <w:abstractNum w:abstractNumId="4" w15:restartNumberingAfterBreak="0">
     <w:nsid w:val="3AAE7811"/>
     <w:multiLevelType w:val="hybridMultilevel"/>
     <w:tmpl w:val="EAF2C4FA"/>
@@ -930,7 +1330,7 @@
       </w:pPr>
     </w:lvl>
   </w:abstractNum>
-  <w:abstractNum w:abstractNumId="4" w15:restartNumberingAfterBreak="0">
+  <w:abstractNum w:abstractNumId="5" w15:restartNumberingAfterBreak="0">
     <w:nsid w:val="47BE0674"/>
     <w:multiLevelType w:val="hybridMultilevel"/>
     <w:tmpl w:val="90768554"/>
@@ -1016,7 +1416,7 @@
       </w:pPr>
     </w:lvl>
   </w:abstractNum>
-  <w:abstractNum w:abstractNumId="5" w15:restartNumberingAfterBreak="0">
+  <w:abstractNum w:abstractNumId="6" w15:restartNumberingAfterBreak="0">
     <w:nsid w:val="47FA7673"/>
     <w:multiLevelType w:val="multilevel"/>
     <w:tmpl w:val="FD508D3A"/>
@@ -1129,7 +1529,7 @@
       </w:pPr>
     </w:lvl>
   </w:abstractNum>
-  <w:abstractNum w:abstractNumId="6" w15:restartNumberingAfterBreak="0">
+  <w:abstractNum w:abstractNumId="7" w15:restartNumberingAfterBreak="0">
     <w:nsid w:val="61B1124E"/>
     <w:multiLevelType w:val="hybridMultilevel"/>
     <w:tmpl w:val="3188790A"/>
@@ -1241,7 +1641,7 @@
       </w:rPr>
     </w:lvl>
   </w:abstractNum>
-  <w:abstractNum w:abstractNumId="7" w15:restartNumberingAfterBreak="0">
+  <w:abstractNum w:abstractNumId="8" w15:restartNumberingAfterBreak="0">
     <w:nsid w:val="61D44EF5"/>
     <w:multiLevelType w:val="hybridMultilevel"/>
     <w:tmpl w:val="9BF0DBC8"/>
@@ -1327,7 +1727,7 @@
       </w:pPr>
     </w:lvl>
   </w:abstractNum>
-  <w:abstractNum w:abstractNumId="8" w15:restartNumberingAfterBreak="0">
+  <w:abstractNum w:abstractNumId="9" w15:restartNumberingAfterBreak="0">
     <w:nsid w:val="6989738E"/>
     <w:multiLevelType w:val="hybridMultilevel"/>
     <w:tmpl w:val="A6220658"/>
@@ -1413,7 +1813,7 @@
       </w:pPr>
     </w:lvl>
   </w:abstractNum>
-  <w:abstractNum w:abstractNumId="9" w15:restartNumberingAfterBreak="0">
+  <w:abstractNum w:abstractNumId="10" w15:restartNumberingAfterBreak="0">
     <w:nsid w:val="6AAB7437"/>
     <w:multiLevelType w:val="hybridMultilevel"/>
     <w:tmpl w:val="84EE3D32"/>
@@ -1499,45 +1899,132 @@
       </w:pPr>
     </w:lvl>
   </w:abstractNum>
+  <w:abstractNum w:abstractNumId="11" w15:restartNumberingAfterBreak="0">
+    <w:nsid w:val="70C8779F"/>
+    <w:multiLevelType w:val="hybridMultilevel"/>
+    <w:tmpl w:val="D270D21C"/>
+    <w:lvl w:ilvl="0" w:tplc="340A000F">
+      <w:start w:val="1"/>
+      <w:numFmt w:val="decimal"/>
+      <w:lvlText w:val="%1."/>
+      <w:lvlJc w:val="left"/>
+      <w:pPr>
+        <w:ind w:left="720" w:hanging="360"/>
+      </w:pPr>
+      <w:rPr>
+        <w:rFonts w:hint="default"/>
+      </w:rPr>
+    </w:lvl>
+    <w:lvl w:ilvl="1" w:tplc="340A0019" w:tentative="1">
+      <w:start w:val="1"/>
+      <w:numFmt w:val="lowerLetter"/>
+      <w:lvlText w:val="%2."/>
+      <w:lvlJc w:val="left"/>
+      <w:pPr>
+        <w:ind w:left="1440" w:hanging="360"/>
+      </w:pPr>
+    </w:lvl>
+    <w:lvl w:ilvl="2" w:tplc="340A001B" w:tentative="1">
+      <w:start w:val="1"/>
+      <w:numFmt w:val="lowerRoman"/>
+      <w:lvlText w:val="%3."/>
+      <w:lvlJc w:val="right"/>
+      <w:pPr>
+        <w:ind w:left="2160" w:hanging="180"/>
+      </w:pPr>
+    </w:lvl>
+    <w:lvl w:ilvl="3" w:tplc="340A000F" w:tentative="1">
+      <w:start w:val="1"/>
+      <w:numFmt w:val="decimal"/>
+      <w:lvlText w:val="%4."/>
+      <w:lvlJc w:val="left"/>
+      <w:pPr>
+        <w:ind w:left="2880" w:hanging="360"/>
+      </w:pPr>
+    </w:lvl>
+    <w:lvl w:ilvl="4" w:tplc="340A0019" w:tentative="1">
+      <w:start w:val="1"/>
+      <w:numFmt w:val="lowerLetter"/>
+      <w:lvlText w:val="%5."/>
+      <w:lvlJc w:val="left"/>
+      <w:pPr>
+        <w:ind w:left="3600" w:hanging="360"/>
+      </w:pPr>
+    </w:lvl>
+    <w:lvl w:ilvl="5" w:tplc="340A001B" w:tentative="1">
+      <w:start w:val="1"/>
+      <w:numFmt w:val="lowerRoman"/>
+      <w:lvlText w:val="%6."/>
+      <w:lvlJc w:val="right"/>
+      <w:pPr>
+        <w:ind w:left="4320" w:hanging="180"/>
+      </w:pPr>
+    </w:lvl>
+    <w:lvl w:ilvl="6" w:tplc="340A000F" w:tentative="1">
+      <w:start w:val="1"/>
+      <w:numFmt w:val="decimal"/>
+      <w:lvlText w:val="%7."/>
+      <w:lvlJc w:val="left"/>
+      <w:pPr>
+        <w:ind w:left="5040" w:hanging="360"/>
+      </w:pPr>
+    </w:lvl>
+    <w:lvl w:ilvl="7" w:tplc="340A0019" w:tentative="1">
+      <w:start w:val="1"/>
+      <w:numFmt w:val="lowerLetter"/>
+      <w:lvlText w:val="%8."/>
+      <w:lvlJc w:val="left"/>
+      <w:pPr>
+        <w:ind w:left="5760" w:hanging="360"/>
+      </w:pPr>
+    </w:lvl>
+    <w:lvl w:ilvl="8" w:tplc="340A001B" w:tentative="1">
+      <w:start w:val="1"/>
+      <w:numFmt w:val="lowerRoman"/>
+      <w:lvlText w:val="%9."/>
+      <w:lvlJc w:val="right"/>
+      <w:pPr>
+        <w:ind w:left="6480" w:hanging="180"/>
+      </w:pPr>
+    </w:lvl>
+  </w:abstractNum>
   <w:num w:numId="1" w16cid:durableId="1451128456">
-    <w:abstractNumId w:val="1"/>
+    <w:abstractNumId w:val="2"/>
   </w:num>
   <w:num w:numId="2" w16cid:durableId="1160195899">
-    <w:abstractNumId w:val="5"/>
+    <w:abstractNumId w:val="6"/>
   </w:num>
   <w:num w:numId="3" w16cid:durableId="990324902">
     <w:abstractNumId w:val="0"/>
   </w:num>
   <w:num w:numId="4" w16cid:durableId="1784422993">
-    <w:abstractNumId w:val="2"/>
+    <w:abstractNumId w:val="3"/>
   </w:num>
   <w:num w:numId="5" w16cid:durableId="821392002">
+    <w:abstractNumId w:val="5"/>
+  </w:num>
+  <w:num w:numId="6" w16cid:durableId="784008938">
+    <w:abstractNumId w:val="8"/>
+  </w:num>
+  <w:num w:numId="7" w16cid:durableId="366948230">
+    <w:abstractNumId w:val="10"/>
+  </w:num>
+  <w:num w:numId="8" w16cid:durableId="1663310234">
+    <w:abstractNumId w:val="9"/>
+  </w:num>
+  <w:num w:numId="9" w16cid:durableId="1046106948">
+    <w:abstractNumId w:val="7"/>
+  </w:num>
+  <w:num w:numId="10" w16cid:durableId="1274367434">
     <w:abstractNumId w:val="4"/>
   </w:num>
-  <w:num w:numId="6" w16cid:durableId="784008938">
-    <w:abstractNumId w:val="7"/>
+  <w:num w:numId="11" w16cid:durableId="700476792">
+    <w:abstractNumId w:val="11"/>
   </w:num>
-  <w:num w:numId="7" w16cid:durableId="366948230">
-    <w:abstractNumId w:val="9"/>
-  </w:num>
-  <w:num w:numId="8" w16cid:durableId="1663310234">
-    <w:abstractNumId w:val="8"/>
-  </w:num>
-  <w:num w:numId="9" w16cid:durableId="1046106948">
-    <w:abstractNumId w:val="6"/>
-  </w:num>
-  <w:num w:numId="10" w16cid:durableId="1274367434">
-    <w:abstractNumId w:val="3"/>
+  <w:num w:numId="12" w16cid:durableId="811562757">
+    <w:abstractNumId w:val="1"/>
   </w:num>
 </w:numbering>
-</file>
-
-<file path=word/people.xml><?xml version="1.0" encoding="utf-8"?>
-<w15:people xmlns:wpc="http://schemas.microsoft.com/office/word/2010/wordprocessingCanvas" xmlns:cx="http://schemas.microsoft.com/office/drawing/2014/chartex" xmlns:cx1="http://schemas.microsoft.com/office/drawing/2015/9/8/chartex" xmlns:cx2="http://schemas.microsoft.com/office/drawing/2015/10/21/chartex" xmlns:cx3="http://schemas.microsoft.com/office/drawing/2016/5/9/chartex" xmlns:cx4="http://schemas.microsoft.com/office/drawing/2016/5/10/chartex" xmlns:cx5="http://schemas.microsoft.com/office/drawing/2016/5/11/chartex" xmlns:cx6="http://schemas.microsoft.com/office/drawing/2016/5/12/chartex" xmlns:cx7="http://schemas.microsoft.com/office/drawing/2016/5/13/chartex" xmlns:cx8="http://schemas.microsoft.com/office/drawing/2016/5/14/chartex" xmlns:mc="http://schemas.openxmlformats.org/markup-compatibility/2006" xmlns:aink="http://schemas.microsoft.com/office/drawing/2016/ink" xmlns:am3d="http://schemas.microsoft.com/office/drawing/2017/model3d" xmlns:o="urn:schemas-microsoft-com:office:office" xmlns:oel="http://schemas.microsoft.com/office/2019/extlst" xmlns:r="http://schemas.openxmlformats.org/officeDocument/2006/relationships" xmlns:m="http://schemas.openxmlformats.org/officeDocument/2006/math" xmlns:v="urn:schemas-microsoft-com:vml" xmlns:wp14="http://schemas.microsoft.com/office/word/2010/wordprocessingDrawing" xmlns:wp="http://schemas.openxmlformats.org/drawingml/2006/wordprocessingDrawing" xmlns:w10="urn:schemas-microsoft-com:office:word" xmlns:w="http://schemas.openxmlformats.org/wordprocessingml/2006/main" xmlns:w14="http://schemas.microsoft.com/office/word/2010/wordml" xmlns:w15="http://schemas.microsoft.com/office/word/2012/wordml" xmlns:w16cex="http://schemas.microsoft.com/office/word/2018/wordml/cex" xmlns:w16cid="http://schemas.microsoft.com/office/word/2016/wordml/cid" xmlns:w16="http://schemas.microsoft.com/office/word/2018/wordml" xmlns:w16du="http://schemas.microsoft.com/office/word/2023/wordml/word16du" xmlns:w16sdtdh="http://schemas.microsoft.com/office/word/2020/wordml/sdtdatahash" xmlns:w16se="http://schemas.microsoft.com/office/word/2015/wordml/symex" xmlns:wpg="http://schemas.microsoft.com/office/word/2010/wordprocessingGroup" xmlns:wpi="http://schemas.microsoft.com/office/word/2010/wordprocessingInk" xmlns:wne="http://schemas.microsoft.com/office/word/2006/wordml" xmlns:wps="http://schemas.microsoft.com/office/word/2010/wordprocessingShape" mc:Ignorable="w14 w15 w16se w16cid w16 w16cex w16sdtdh w16du wp14">
-  <w15:person w15:author="Cecilia Javiera Correa Meneghello">
-    <w15:presenceInfo w15:providerId="AD" w15:userId="S::ccorrea@uandes.cl::bce32764-7906-4292-89b9-c2be64ecb7b3"/>
-  </w15:person>
-</w15:people>
 </file>
 
 <file path=word/styles.xml><?xml version="1.0" encoding="utf-8"?>
@@ -2557,6 +3044,95 @@
       <w:szCs w:val="20"/>
     </w:rPr>
   </w:style>
+  <w:style w:type="paragraph" w:styleId="Textonotapie">
+    <w:name w:val="footnote text"/>
+    <w:basedOn w:val="Normal"/>
+    <w:link w:val="TextonotapieCar"/>
+    <w:uiPriority w:val="99"/>
+    <w:semiHidden/>
+    <w:unhideWhenUsed/>
+    <w:rsid w:val="002F19CF"/>
+    <w:pPr>
+      <w:spacing w:after="0" w:line="240" w:lineRule="auto"/>
+    </w:pPr>
+    <w:rPr>
+      <w:sz w:val="20"/>
+      <w:szCs w:val="20"/>
+    </w:rPr>
+  </w:style>
+  <w:style w:type="character" w:customStyle="1" w:styleId="TextonotapieCar">
+    <w:name w:val="Texto nota pie Car"/>
+    <w:basedOn w:val="Fuentedeprrafopredeter"/>
+    <w:link w:val="Textonotapie"/>
+    <w:uiPriority w:val="99"/>
+    <w:semiHidden/>
+    <w:rsid w:val="002F19CF"/>
+    <w:rPr>
+      <w:sz w:val="20"/>
+      <w:szCs w:val="20"/>
+    </w:rPr>
+  </w:style>
+  <w:style w:type="character" w:styleId="Refdenotaalpie">
+    <w:name w:val="footnote reference"/>
+    <w:basedOn w:val="Fuentedeprrafopredeter"/>
+    <w:uiPriority w:val="99"/>
+    <w:semiHidden/>
+    <w:unhideWhenUsed/>
+    <w:rsid w:val="002F19CF"/>
+    <w:rPr>
+      <w:vertAlign w:val="superscript"/>
+    </w:rPr>
+  </w:style>
+  <w:style w:type="paragraph" w:styleId="Encabezado">
+    <w:name w:val="header"/>
+    <w:basedOn w:val="Normal"/>
+    <w:link w:val="EncabezadoCar"/>
+    <w:uiPriority w:val="99"/>
+    <w:unhideWhenUsed/>
+    <w:rsid w:val="00EA5AE4"/>
+    <w:pPr>
+      <w:tabs>
+        <w:tab w:val="center" w:pos="4419"/>
+        <w:tab w:val="right" w:pos="8838"/>
+      </w:tabs>
+      <w:spacing w:after="0" w:line="240" w:lineRule="auto"/>
+    </w:pPr>
+  </w:style>
+  <w:style w:type="character" w:customStyle="1" w:styleId="EncabezadoCar">
+    <w:name w:val="Encabezado Car"/>
+    <w:basedOn w:val="Fuentedeprrafopredeter"/>
+    <w:link w:val="Encabezado"/>
+    <w:uiPriority w:val="99"/>
+    <w:rsid w:val="00EA5AE4"/>
+    <w:rPr>
+      <w:sz w:val="22"/>
+    </w:rPr>
+  </w:style>
+  <w:style w:type="paragraph" w:styleId="Piedepgina">
+    <w:name w:val="footer"/>
+    <w:basedOn w:val="Normal"/>
+    <w:link w:val="PiedepginaCar"/>
+    <w:uiPriority w:val="99"/>
+    <w:unhideWhenUsed/>
+    <w:rsid w:val="00EA5AE4"/>
+    <w:pPr>
+      <w:tabs>
+        <w:tab w:val="center" w:pos="4419"/>
+        <w:tab w:val="right" w:pos="8838"/>
+      </w:tabs>
+      <w:spacing w:after="0" w:line="240" w:lineRule="auto"/>
+    </w:pPr>
+  </w:style>
+  <w:style w:type="character" w:customStyle="1" w:styleId="PiedepginaCar">
+    <w:name w:val="Pie de página Car"/>
+    <w:basedOn w:val="Fuentedeprrafopredeter"/>
+    <w:link w:val="Piedepgina"/>
+    <w:uiPriority w:val="99"/>
+    <w:rsid w:val="00EA5AE4"/>
+    <w:rPr>
+      <w:sz w:val="22"/>
+    </w:rPr>
+  </w:style>
 </w:styles>
 </file>
 
@@ -2853,4 +3429,16 @@
     </a:ext>
   </a:extLst>
 </a:theme>
+</file>
+
+<file path=customXml/item1.xml><?xml version="1.0" encoding="utf-8"?>
+<b:Sources xmlns:b="http://schemas.openxmlformats.org/officeDocument/2006/bibliography" xmlns="http://schemas.openxmlformats.org/officeDocument/2006/bibliography" SelectedStyle="\APASixthEditionOfficeOnline.xsl" StyleName="APA" Version="6"/>
+</file>
+
+<file path=customXml/itemProps1.xml><?xml version="1.0" encoding="utf-8"?>
+<ds:datastoreItem xmlns:ds="http://schemas.openxmlformats.org/officeDocument/2006/customXml" ds:itemID="{98BB5B44-3322-4840-AF2E-34794F3693B1}">
+  <ds:schemaRefs>
+    <ds:schemaRef ds:uri="http://schemas.openxmlformats.org/officeDocument/2006/bibliography"/>
+  </ds:schemaRefs>
+</ds:datastoreItem>
 </file>
</xml_diff>